<commit_message>
non lin model stabilization works
</commit_message>
<xml_diff>
--- a/model_pret.docx
+++ b/model_pret.docx
@@ -2537,8 +2537,6 @@
       <w:r>
         <w:t xml:space="preserve"> do modelu nieliniowego</w:t>
       </w:r>
-      <w:bookmarkStart w:id="0" w:name="_GoBack"/>
-      <w:bookmarkEnd w:id="0"/>
       <w:r>
         <w:t>:</w:t>
       </w:r>
@@ -2546,18 +2544,19 @@
     <w:tbl>
       <w:tblPr>
         <w:tblStyle w:val="Tabela-Siatka"/>
-        <w:tblW w:w="8910" w:type="dxa"/>
+        <w:tblW w:w="8915" w:type="dxa"/>
         <w:tblInd w:w="445" w:type="dxa"/>
         <w:tblLook w:val="04A0" w:firstRow="1" w:lastRow="0" w:firstColumn="1" w:lastColumn="0" w:noHBand="0" w:noVBand="1"/>
       </w:tblPr>
       <w:tblGrid>
-        <w:gridCol w:w="7977"/>
-        <w:gridCol w:w="933"/>
+        <w:gridCol w:w="7791"/>
+        <w:gridCol w:w="460"/>
+        <w:gridCol w:w="664"/>
       </w:tblGrid>
       <w:tr>
         <w:tc>
           <w:tcPr>
-            <w:tcW w:w="7115" w:type="dxa"/>
+            <w:tcW w:w="7791" w:type="dxa"/>
             <w:tcBorders>
               <w:top w:val="nil"/>
               <w:left w:val="nil"/>
@@ -2888,6 +2887,8 @@
                                 </m:r>
                               </m:sup>
                             </m:sSup>
+                            <w:bookmarkStart w:id="0" w:name="_GoBack"/>
+                            <w:bookmarkEnd w:id="0"/>
                             <m:r>
                               <w:rPr>
                                 <w:rFonts w:ascii="Cambria Math" w:eastAsiaTheme="minorEastAsia" w:hAnsi="Cambria Math"/>
@@ -3258,15 +3259,7 @@
                             <w:sz w:val="24"/>
                             <w:szCs w:val="24"/>
                           </w:rPr>
-                          <m:t>*(g*l*sinθ-l*</m:t>
-                        </m:r>
-                        <m:r>
-                          <w:rPr>
-                            <w:rFonts w:ascii="Cambria Math" w:eastAsiaTheme="minorEastAsia" w:hAnsi="Cambria Math"/>
-                            <w:sz w:val="24"/>
-                            <w:szCs w:val="24"/>
-                          </w:rPr>
-                          <m:t>cosθ</m:t>
+                          <m:t>*(g*l*sinθ-l*cosθ</m:t>
                         </m:r>
                         <m:r>
                           <w:rPr>
@@ -3390,7 +3383,23 @@
         </w:tc>
         <w:tc>
           <w:tcPr>
-            <w:tcW w:w="900" w:type="dxa"/>
+            <w:tcW w:w="460" w:type="dxa"/>
+            <w:tcBorders>
+              <w:top w:val="nil"/>
+              <w:left w:val="nil"/>
+              <w:bottom w:val="nil"/>
+              <w:right w:val="nil"/>
+            </w:tcBorders>
+          </w:tcPr>
+          <w:p>
+            <w:pPr>
+              <w:jc w:val="center"/>
+            </w:pPr>
+          </w:p>
+        </w:tc>
+        <w:tc>
+          <w:tcPr>
+            <w:tcW w:w="664" w:type="dxa"/>
             <w:tcBorders>
               <w:top w:val="nil"/>
               <w:left w:val="nil"/>
@@ -3422,7 +3431,7 @@
               <w:rPr>
                 <w:noProof/>
               </w:rPr>
-              <w:t>3</w:t>
+              <w:t>5</w:t>
             </w:r>
             <w:r>
               <w:rPr>

</xml_diff>